<commit_message>
Modified main html and css, synopsis.css, translate.docs
</commit_message>
<xml_diff>
--- a/Web-tekniikat/my_page/translate.docx
+++ b/Web-tekniikat/my_page/translate.docx
@@ -20,15 +20,76 @@
           </w:tcPr>
           <w:p>
             <w:r>
+              <w:t>I am a versatile person and</w:t>
+            </w:r>
+            <w:r>
+              <w:t xml:space="preserve"> I have many different hobbies.</w:t>
+            </w:r>
+            <w:r>
+              <w:t xml:space="preserve"> </w:t>
+            </w:r>
+            <w:r>
+              <w:t>I will adduce at least 3 of them:</w:t>
+            </w:r>
+          </w:p>
+        </w:tc>
+        <w:tc>
+          <w:tcPr>
+            <w:tcW w:w="4854" w:type="dxa"/>
+          </w:tcPr>
+          <w:p>
+            <w:pPr>
+              <w:rPr>
+                <w:color w:val="000000" w:themeColor="text1"/>
+              </w:rPr>
+            </w:pPr>
+            <w:r>
+              <w:rPr>
+                <w:color w:val="000000" w:themeColor="text1"/>
+              </w:rPr>
+              <w:t>Olen monipuolinen henkilö ja</w:t>
+            </w:r>
+            <w:r>
+              <w:rPr>
+                <w:color w:val="000000" w:themeColor="text1"/>
+              </w:rPr>
+              <w:t xml:space="preserve"> minulla on monia erilaisia harrastuksia. Annan vähintään 3:</w:t>
+            </w:r>
+          </w:p>
+        </w:tc>
+        <w:tc>
+          <w:tcPr>
+            <w:tcW w:w="4854" w:type="dxa"/>
+          </w:tcPr>
+          <w:p>
+            <w:r>
+              <w:t>Я - разносторонний человек и</w:t>
+            </w:r>
+            <w:r>
+              <w:t xml:space="preserve"> у меня много различных увлечений.</w:t>
+            </w:r>
+            <w:r>
+              <w:t xml:space="preserve"> </w:t>
+            </w:r>
+            <w:r>
+              <w:t>Приведу хотя бы 3 из них:</w:t>
+            </w:r>
+          </w:p>
+        </w:tc>
+      </w:tr>
+      <w:tr>
+        <w:tc>
+          <w:tcPr>
+            <w:tcW w:w="4854" w:type="dxa"/>
+          </w:tcPr>
+          <w:p>
+            <w:r>
               <w:t>Chess.</w:t>
             </w:r>
           </w:p>
           <w:p>
             <w:r>
-              <w:t>I play chess since childhood. This is the main hobby in my life. I am an international master (since 2012). At the moment I play chess rarely</w:t>
-            </w:r>
-            <w:r>
-              <w:t xml:space="preserve"> </w:t>
+              <w:t xml:space="preserve">I play chess since childhood. This is the main hobby in my life. I am an international master (since 2012). At the moment I play chess rarely </w:t>
             </w:r>
             <w:r>
               <w:t>(</w:t>
@@ -40,10 +101,7 @@
               <w:t xml:space="preserve"> for the Jyväskylä club </w:t>
             </w:r>
             <w:r>
-              <w:t>in Finland's team championship)</w:t>
-            </w:r>
-            <w:r>
-              <w:t>.</w:t>
+              <w:t>in Finland's team championship).</w:t>
             </w:r>
           </w:p>
           <w:p>
@@ -98,31 +156,7 @@
               <w:rPr>
                 <w:color w:val="000000" w:themeColor="text1"/>
               </w:rPr>
-              <w:t xml:space="preserve">Shakkia olen pelannut lapsuudesta lähtien. Se on pääharrastus elämässäni. </w:t>
-            </w:r>
-            <w:r>
-              <w:rPr>
-                <w:color w:val="000000" w:themeColor="text1"/>
-              </w:rPr>
-              <w:t>Olen kansainvälinen shakkimestari (</w:t>
-            </w:r>
-            <w:r>
-              <w:rPr>
-                <w:color w:val="000000" w:themeColor="text1"/>
-              </w:rPr>
-              <w:t>vuodesta 2012</w:t>
-            </w:r>
-            <w:r>
-              <w:rPr>
-                <w:color w:val="000000" w:themeColor="text1"/>
-              </w:rPr>
-              <w:t xml:space="preserve">). </w:t>
-            </w:r>
-            <w:r>
-              <w:rPr>
-                <w:color w:val="000000" w:themeColor="text1"/>
-              </w:rPr>
-              <w:t>Nykyään pelaan shakkia harvoin (käytännössä Jyväs-shakin joukkueessa SM-liigassa).</w:t>
+              <w:t>Shakkia olen pelannut lapsuudesta lähtien. Se on pääharrastus elämässäni. Olen kansainvälinen shakkimestari (vuodesta 2012). Nykyään pelaan shakkia harvoin (käytännössä Jyväs-shakin joukkueessa SM-liigassa).</w:t>
             </w:r>
           </w:p>
           <w:p>
@@ -150,115 +184,46 @@
                 <w:rFonts w:eastAsia="Times New Roman"/>
                 <w:color w:val="000000" w:themeColor="text1"/>
               </w:rPr>
-              <w:t>o</w:t>
-            </w:r>
-            <w:r>
+              <w:t>olen monikertainen Karjalan tasavallan mestari.</w:t>
+            </w:r>
+          </w:p>
+          <w:p>
+            <w:pPr>
               <w:rPr>
                 <w:rFonts w:eastAsia="Times New Roman"/>
                 <w:color w:val="000000" w:themeColor="text1"/>
               </w:rPr>
-              <w:t>len monikertainen Karjalan tasavallan mestari.</w:t>
-            </w:r>
-          </w:p>
-          <w:p>
-            <w:pPr>
+            </w:pPr>
+            <w:r>
               <w:rPr>
                 <w:rFonts w:eastAsia="Times New Roman"/>
                 <w:color w:val="000000" w:themeColor="text1"/>
               </w:rPr>
-            </w:pPr>
-            <w:r>
+              <w:t>olen Barentsin alueen mestari (2002).</w:t>
+            </w:r>
+          </w:p>
+          <w:p>
+            <w:pPr>
               <w:rPr>
                 <w:rFonts w:eastAsia="Times New Roman"/>
                 <w:color w:val="000000" w:themeColor="text1"/>
               </w:rPr>
-              <w:t>o</w:t>
-            </w:r>
+            </w:pPr>
             <w:r>
               <w:rPr>
                 <w:rFonts w:eastAsia="Times New Roman"/>
                 <w:color w:val="000000" w:themeColor="text1"/>
               </w:rPr>
-              <w:t xml:space="preserve">len Barentsin alueen mestari </w:t>
-            </w:r>
-            <w:r>
+              <w:t>olen luoteis Venäjän mestari (nopea shakki, 2014).</w:t>
+            </w:r>
+          </w:p>
+          <w:p>
+            <w:pPr>
               <w:rPr>
                 <w:rFonts w:eastAsia="Times New Roman"/>
                 <w:color w:val="000000" w:themeColor="text1"/>
               </w:rPr>
-              <w:t>(</w:t>
-            </w:r>
-            <w:r>
-              <w:rPr>
-                <w:rFonts w:eastAsia="Times New Roman"/>
-                <w:color w:val="000000" w:themeColor="text1"/>
-              </w:rPr>
-              <w:t>2002</w:t>
-            </w:r>
-            <w:r>
-              <w:rPr>
-                <w:rFonts w:eastAsia="Times New Roman"/>
-                <w:color w:val="000000" w:themeColor="text1"/>
-              </w:rPr>
-              <w:t>)</w:t>
-            </w:r>
-            <w:r>
-              <w:rPr>
-                <w:rFonts w:eastAsia="Times New Roman"/>
-                <w:color w:val="000000" w:themeColor="text1"/>
-              </w:rPr>
-              <w:t>.</w:t>
-            </w:r>
-          </w:p>
-          <w:p>
-            <w:pPr>
-              <w:rPr>
-                <w:rFonts w:eastAsia="Times New Roman"/>
-                <w:color w:val="000000" w:themeColor="text1"/>
-              </w:rPr>
             </w:pPr>
-            <w:r>
-              <w:rPr>
-                <w:rFonts w:eastAsia="Times New Roman"/>
-                <w:color w:val="000000" w:themeColor="text1"/>
-              </w:rPr>
-              <w:t>o</w:t>
-            </w:r>
-            <w:r>
-              <w:rPr>
-                <w:rFonts w:eastAsia="Times New Roman"/>
-                <w:color w:val="000000" w:themeColor="text1"/>
-              </w:rPr>
-              <w:t>len luoteis Venäjän mestari (</w:t>
-            </w:r>
-            <w:r>
-              <w:rPr>
-                <w:rFonts w:eastAsia="Times New Roman"/>
-                <w:color w:val="000000" w:themeColor="text1"/>
-              </w:rPr>
-              <w:t>nopea shakki</w:t>
-            </w:r>
-            <w:r>
-              <w:rPr>
-                <w:rFonts w:eastAsia="Times New Roman"/>
-                <w:color w:val="000000" w:themeColor="text1"/>
-              </w:rPr>
-              <w:t>, 2014</w:t>
-            </w:r>
-            <w:r>
-              <w:rPr>
-                <w:rFonts w:eastAsia="Times New Roman"/>
-                <w:color w:val="000000" w:themeColor="text1"/>
-              </w:rPr>
-              <w:t>).</w:t>
-            </w:r>
-          </w:p>
-          <w:p>
-            <w:pPr>
-              <w:rPr>
-                <w:color w:val="000000" w:themeColor="text1"/>
-              </w:rPr>
-            </w:pPr>
           </w:p>
         </w:tc>
         <w:tc>
@@ -272,10 +237,7 @@
           </w:p>
           <w:p>
             <w:r>
-              <w:t>Играю в шахматы с детства. Это главное хобби в моей жизни. Являюсь международным мастером (с 2012 г.). В данн</w:t>
-            </w:r>
-            <w:r>
-              <w:t>ый момент играю в шахматы редко (в основном за клуб Ювяскюля в командном первенстве Финляндии).</w:t>
+              <w:t>Играю в шахматы с детства. Это главное хобби в моей жизни. Являюсь международным мастером (с 2012 г.). В данный момент играю в шахматы редко (в основном за клуб Ювяскюля в командном первенстве Финляндии).</w:t>
             </w:r>
           </w:p>
           <w:p>
@@ -338,9 +300,20 @@
             <w:tcW w:w="4854" w:type="dxa"/>
           </w:tcPr>
           <w:p>
+            <w:pPr>
+              <w:rPr>
+                <w:lang w:val="fi-FI"/>
+              </w:rPr>
+            </w:pPr>
             <w:r>
               <w:t>In Finland, people have excellent conditions for cycling - bicycle infrastructure is recognized as one of the best in the world!</w:t>
             </w:r>
+            <w:r>
+              <w:t xml:space="preserve"> </w:t>
+            </w:r>
+            <w:r>
+              <w:t>We ride bicycles with pleasure the whole family!</w:t>
+            </w:r>
           </w:p>
         </w:tc>
         <w:tc>
@@ -352,6 +325,13 @@
               <w:t>Suomessa ihmisillä on erinomaiset edellytykset pyöräilyyn - polkupyörän infrastruktuuri on tunnustettu yhdeksi maailman parhaimmista!</w:t>
             </w:r>
           </w:p>
+          <w:p>
+            <w:r>
+              <w:t>???</w:t>
+            </w:r>
+            <w:bookmarkStart w:id="0" w:name="_GoBack"/>
+            <w:bookmarkEnd w:id="0"/>
+          </w:p>
         </w:tc>
         <w:tc>
           <w:tcPr>
@@ -366,6 +346,15 @@
             </w:r>
             <w:r>
               <w:t>велосипедная инфраструктура признана одной из лучших в мире!</w:t>
+            </w:r>
+            <w:r>
+              <w:t xml:space="preserve"> </w:t>
+            </w:r>
+            <w:r>
+              <w:t>Катаемся на велосипедах с удовольствием всей семьей</w:t>
+            </w:r>
+            <w:r>
+              <w:t>.</w:t>
             </w:r>
           </w:p>
         </w:tc>
@@ -415,10 +404,8 @@
           </w:tcPr>
           <w:p>
             <w:r>
-              <w:t>Welcome to my page</w:t>
-            </w:r>
-            <w:r>
-              <w:t>!</w:t>
+              <w:lastRenderedPageBreak/>
+              <w:t>Welcome to my page!</w:t>
             </w:r>
           </w:p>
           <w:p>
@@ -449,56 +436,36 @@
               <w:rPr>
                 <w:lang w:val="en-US"/>
               </w:rPr>
-              <w:t xml:space="preserve">. I'm married and I have 2 children. I </w:t>
+              <w:t>. I'm married and I have 2 children. I have a higher education in mechanical engineer, experience as a state forensic expert for more than 8 years. At the moment, I'm interested in changing my profession: I study at the J</w:t>
             </w:r>
             <w:r>
               <w:rPr>
                 <w:lang w:val="en-US"/>
               </w:rPr>
-              <w:lastRenderedPageBreak/>
-              <w:t xml:space="preserve">have a higher education in mechanical engineer, experience as a state forensic expert for more than 8 years. At the </w:t>
+              <w:t>AMK</w:t>
             </w:r>
             <w:r>
               <w:rPr>
                 <w:lang w:val="en-US"/>
               </w:rPr>
-              <w:t>moment,</w:t>
-            </w:r>
-            <w:r>
+              <w:t xml:space="preserve"> University of Applied Sciences in Jyväskylä on the IT department.</w:t>
+            </w:r>
+          </w:p>
+        </w:tc>
+        <w:tc>
+          <w:tcPr>
+            <w:tcW w:w="4854" w:type="dxa"/>
+          </w:tcPr>
+          <w:p>
+            <w:r>
+              <w:t>Tervetuloa minun sivulle!</w:t>
+            </w:r>
+          </w:p>
+          <w:p>
+            <w:pPr>
               <w:rPr>
                 <w:lang w:val="en-US"/>
               </w:rPr>
-              <w:t xml:space="preserve"> I'm interested in changing my profession: I study at the J</w:t>
-            </w:r>
-            <w:r>
-              <w:rPr>
-                <w:lang w:val="en-US"/>
-              </w:rPr>
-              <w:t>AMK</w:t>
-            </w:r>
-            <w:r>
-              <w:rPr>
-                <w:lang w:val="en-US"/>
-              </w:rPr>
-              <w:t xml:space="preserve"> University of Applied Sciences in Jyväskylä on the IT department.</w:t>
-            </w:r>
-          </w:p>
-        </w:tc>
-        <w:tc>
-          <w:tcPr>
-            <w:tcW w:w="4854" w:type="dxa"/>
-          </w:tcPr>
-          <w:p>
-            <w:r>
-              <w:lastRenderedPageBreak/>
-              <w:t>Tervetuloa minun sivulle!</w:t>
-            </w:r>
-          </w:p>
-          <w:p>
-            <w:pPr>
-              <w:rPr>
-                <w:lang w:val="en-US"/>
-              </w:rPr>
             </w:pPr>
             <w:r>
               <w:t>Olen</w:t>
@@ -540,11 +507,7 @@
               <w:t xml:space="preserve"> jo</w:t>
             </w:r>
             <w:r>
-              <w:t xml:space="preserve"> noin 3 vuotta. Olen naimisissa ja minulla on 2 </w:t>
-            </w:r>
-            <w:r>
-              <w:lastRenderedPageBreak/>
-              <w:t xml:space="preserve">lasta. Minulla on mekaanisen insinöörin korkeakoulututkinto, </w:t>
+              <w:t xml:space="preserve"> noin 3 vuotta. Olen naimisissa ja minulla on 2 lasta. Minulla on mekaanisen insinöörin korkeakoulututkinto, </w:t>
             </w:r>
             <w:r>
               <w:t>ty</w:t>
@@ -592,60 +555,22 @@
               <w:t>a yli 8 vuotta. Tällä hetkellä olen kiinnostunut muuttamaan ammattini: opiskelen Jyväskylän Jyväskylän ammattikorkeakoulussa IT-</w:t>
             </w:r>
             <w:r>
-              <w:t>instituutissa</w:t>
-            </w:r>
-            <w:r>
-              <w:t xml:space="preserve"> </w:t>
-            </w:r>
-            <w:r>
-              <w:t>ICT-alaa.</w:t>
-            </w:r>
-          </w:p>
-        </w:tc>
-        <w:tc>
-          <w:tcPr>
-            <w:tcW w:w="4854" w:type="dxa"/>
-          </w:tcPr>
-          <w:p>
-            <w:r>
-              <w:lastRenderedPageBreak/>
+              <w:t>instituutissa ICT-alaa.</w:t>
+            </w:r>
+          </w:p>
+        </w:tc>
+        <w:tc>
+          <w:tcPr>
+            <w:tcW w:w="4854" w:type="dxa"/>
+          </w:tcPr>
+          <w:p>
+            <w:r>
               <w:t>Добро пожаловать на мою страницу!</w:t>
             </w:r>
           </w:p>
           <w:p>
             <w:r>
-              <w:t xml:space="preserve">Меня зовут Дмитрий, мне 34 года. Русский, </w:t>
-            </w:r>
-            <w:r>
-              <w:t>ж</w:t>
-            </w:r>
-            <w:r>
-              <w:t>енат, 2 детей. И</w:t>
-            </w:r>
-            <w:r>
-              <w:t>мею высшее образование инженера-</w:t>
-            </w:r>
-            <w:r>
-              <w:t xml:space="preserve">механика, опыт работы </w:t>
-            </w:r>
-            <w:r>
-              <w:lastRenderedPageBreak/>
-              <w:t xml:space="preserve">государственным судебным экспертом более 8 лет. </w:t>
-            </w:r>
-            <w:r>
-              <w:t xml:space="preserve">Проживаю в Финляндии </w:t>
-            </w:r>
-            <w:r>
-              <w:t xml:space="preserve">уже </w:t>
-            </w:r>
-            <w:r>
-              <w:t>около 3 лет. В</w:t>
-            </w:r>
-            <w:r>
-              <w:t xml:space="preserve"> данный момент я заинтересован в смене профессии: учусь в </w:t>
-            </w:r>
-            <w:r>
-              <w:t xml:space="preserve">Университете прикладных наук </w:t>
+              <w:t xml:space="preserve">Меня зовут Дмитрий, мне 34 года. Русский, женат, 2 детей. Имею высшее образование инженера-механика, опыт работы государственным судебным экспертом более 8 лет. Проживаю в Финляндии уже около 3 лет. В данный момент я заинтересован в смене профессии: учусь в Университете прикладных наук </w:t>
             </w:r>
             <w:r>
               <w:rPr>
@@ -672,7 +597,6 @@
           </w:tcPr>
           <w:p>
             <w:r>
-              <w:lastRenderedPageBreak/>
               <w:t>Basic 11-year school education with in-depth study of physics and mathematics.</w:t>
             </w:r>
           </w:p>
@@ -686,10 +610,7 @@
               <w:t xml:space="preserve">Lyceum </w:t>
             </w:r>
             <w:r>
-              <w:t>№</w:t>
-            </w:r>
-            <w:r>
-              <w:t xml:space="preserve"> 1 (</w:t>
+              <w:t>№ 1 (</w:t>
             </w:r>
             <w:r>
               <w:t>Petrozavodsk</w:t>
@@ -704,6 +625,33 @@
               <w:t>Russia</w:t>
             </w:r>
             <w:r>
+              <w:t>).</w:t>
+            </w:r>
+          </w:p>
+        </w:tc>
+        <w:tc>
+          <w:tcPr>
+            <w:tcW w:w="4854" w:type="dxa"/>
+          </w:tcPr>
+          <w:p>
+            <w:r>
+              <w:t>11-vuotisen peruskoulutuksen perusteellinen fysiikan ja matematiikan tutkimus.</w:t>
+            </w:r>
+          </w:p>
+          <w:p>
+            <w:r>
+              <w:t xml:space="preserve">Lyseum № 1 </w:t>
+            </w:r>
+            <w:r>
+              <w:t>(Petroskoi, Ven</w:t>
+            </w:r>
+            <w:r>
+              <w:rPr>
+                <w:lang w:val="fi-FI"/>
+              </w:rPr>
+              <w:t>äjä</w:t>
+            </w:r>
+            <w:r>
               <w:t>)</w:t>
             </w:r>
             <w:r>
@@ -717,45 +665,12 @@
           </w:tcPr>
           <w:p>
             <w:r>
-              <w:t>11-vuotisen peruskoulutuksen perusteellinen fysiikan ja matematiikan tutkimus.</w:t>
-            </w:r>
-          </w:p>
-          <w:p>
-            <w:r>
-              <w:t xml:space="preserve">Lyseum № 1 </w:t>
-            </w:r>
-            <w:r>
-              <w:t>(Petroskoi, Ven</w:t>
-            </w:r>
-            <w:r>
-              <w:rPr>
-                <w:lang w:val="fi-FI"/>
-              </w:rPr>
-              <w:t>äjä</w:t>
-            </w:r>
-            <w:r>
-              <w:t>)</w:t>
-            </w:r>
-            <w:r>
-              <w:t>.</w:t>
-            </w:r>
-          </w:p>
-        </w:tc>
-        <w:tc>
-          <w:tcPr>
-            <w:tcW w:w="4854" w:type="dxa"/>
-          </w:tcPr>
-          <w:p>
-            <w:r>
               <w:t>Базовое 11-летнее школьное образование с углубленным изучением физики и математики.</w:t>
             </w:r>
           </w:p>
           <w:p>
             <w:r>
-              <w:t>Лицей №1</w:t>
-            </w:r>
-            <w:r>
-              <w:t xml:space="preserve"> города Петрозаводска</w:t>
+              <w:t>Лицей №1 города Петрозаводска</w:t>
             </w:r>
           </w:p>
         </w:tc>
@@ -802,13 +717,7 @@
               <w:rPr>
                 <w:lang w:val="en-US"/>
               </w:rPr>
-              <w:t>Высшее образование: специализация “Технический менеджмент”, специальность “Машины и оборудование лесного комплекса” (Лесоинженерный факультет)</w:t>
-            </w:r>
-            <w:r>
-              <w:rPr>
-                <w:lang w:val="en-US"/>
-              </w:rPr>
-              <w:t>.</w:t>
+              <w:t>Высшее образование: специализация “Технический менеджмент”, специальность “Машины и оборудование лесного комплекса” (Лесоинженерный факультет).</w:t>
             </w:r>
           </w:p>
         </w:tc>
@@ -1100,8 +1009,237 @@
                 <w:lang w:eastAsia="ru-RU"/>
               </w:rPr>
             </w:pPr>
-            <w:bookmarkStart w:id="0" w:name="_GoBack"/>
-            <w:bookmarkEnd w:id="0"/>
+          </w:p>
+        </w:tc>
+        <w:tc>
+          <w:tcPr>
+            <w:tcW w:w="4854" w:type="dxa"/>
+          </w:tcPr>
+          <w:p>
+            <w:pPr>
+              <w:rPr>
+                <w:lang w:val="en-US"/>
+              </w:rPr>
+            </w:pPr>
+          </w:p>
+        </w:tc>
+      </w:tr>
+      <w:tr>
+        <w:tc>
+          <w:tcPr>
+            <w:tcW w:w="4854" w:type="dxa"/>
+          </w:tcPr>
+          <w:p>
+            <w:r>
+              <w:t>I have a lot of experience in the</w:t>
+            </w:r>
+            <w:r>
+              <w:t xml:space="preserve"> investigation</w:t>
+            </w:r>
+            <w:r>
+              <w:t xml:space="preserve"> </w:t>
+            </w:r>
+          </w:p>
+          <w:p>
+            <w:r>
+              <w:t>of traffic accidents and their consequences, but this content will refer to my competence in IT technology.</w:t>
+            </w:r>
+          </w:p>
+        </w:tc>
+        <w:tc>
+          <w:tcPr>
+            <w:tcW w:w="4854" w:type="dxa"/>
+          </w:tcPr>
+          <w:p>
+            <w:pPr>
+              <w:rPr>
+                <w:rFonts w:ascii="Arial" w:eastAsia="Times New Roman" w:hAnsi="Arial" w:cs="Arial"/>
+                <w:color w:val="000000"/>
+                <w:lang w:eastAsia="ru-RU"/>
+              </w:rPr>
+            </w:pPr>
+            <w:r>
+              <w:rPr>
+                <w:rFonts w:ascii="Arial" w:eastAsia="Times New Roman" w:hAnsi="Arial" w:cs="Arial"/>
+                <w:color w:val="000000"/>
+                <w:lang w:eastAsia="ru-RU"/>
+              </w:rPr>
+              <w:t>Minulla on paljon kokemusta liikenneonnettomuuksien ja niiden seurausten tutkimisesta, mutta tämä sisältö viittaa osaamiseen IT-tekniikassa.</w:t>
+            </w:r>
+          </w:p>
+        </w:tc>
+        <w:tc>
+          <w:tcPr>
+            <w:tcW w:w="4854" w:type="dxa"/>
+          </w:tcPr>
+          <w:p>
+            <w:pPr>
+              <w:rPr>
+                <w:lang w:val="en-US"/>
+              </w:rPr>
+            </w:pPr>
+            <w:r>
+              <w:rPr>
+                <w:lang w:val="en-US"/>
+              </w:rPr>
+              <w:t>У меня достаточно большой опыт в исследовании дорожно-транспортных происшествий и их последствий, но в данном контенте пойдет речь о моей компетенции в сфере ИТ технологий.</w:t>
+            </w:r>
+          </w:p>
+        </w:tc>
+      </w:tr>
+      <w:tr>
+        <w:tc>
+          <w:tcPr>
+            <w:tcW w:w="4854" w:type="dxa"/>
+          </w:tcPr>
+          <w:p>
+            <w:r>
+              <w:t xml:space="preserve">In this </w:t>
+            </w:r>
+            <w:r>
+              <w:t>field</w:t>
+            </w:r>
+            <w:r>
+              <w:t xml:space="preserve"> I'm just starting out and therefore I'm </w:t>
+            </w:r>
+            <w:r>
+              <w:t>just</w:t>
+            </w:r>
+            <w:r>
+              <w:t xml:space="preserve"> offering to evaluate my skills in HTML5, CSS and JavaScript at the moment, based on my personal page.</w:t>
+            </w:r>
+          </w:p>
+        </w:tc>
+        <w:tc>
+          <w:tcPr>
+            <w:tcW w:w="4854" w:type="dxa"/>
+          </w:tcPr>
+          <w:p>
+            <w:pPr>
+              <w:rPr>
+                <w:rFonts w:ascii="Arial" w:eastAsia="Times New Roman" w:hAnsi="Arial" w:cs="Arial"/>
+                <w:color w:val="000000"/>
+                <w:lang w:eastAsia="ru-RU"/>
+              </w:rPr>
+            </w:pPr>
+            <w:r>
+              <w:rPr>
+                <w:rFonts w:ascii="Arial" w:eastAsia="Times New Roman" w:hAnsi="Arial" w:cs="Arial"/>
+                <w:color w:val="000000"/>
+                <w:lang w:eastAsia="ru-RU"/>
+              </w:rPr>
+              <w:t>Tällä alalla aloin vain aloittaa, ja siksi tarjoan vain arvioitavani HTML5-, CSS- ja JavaScript-taitojani tällä hetkellä omalla sivullani.</w:t>
+            </w:r>
+          </w:p>
+        </w:tc>
+        <w:tc>
+          <w:tcPr>
+            <w:tcW w:w="4854" w:type="dxa"/>
+          </w:tcPr>
+          <w:p>
+            <w:pPr>
+              <w:rPr>
+                <w:lang w:val="en-US"/>
+              </w:rPr>
+            </w:pPr>
+            <w:r>
+              <w:rPr>
+                <w:lang w:val="en-US"/>
+              </w:rPr>
+              <w:t>В</w:t>
+            </w:r>
+            <w:r>
+              <w:rPr>
+                <w:lang w:val="en-US"/>
+              </w:rPr>
+              <w:t xml:space="preserve"> этой области я только н</w:t>
+            </w:r>
+            <w:r>
+              <w:rPr>
+                <w:lang w:val="en-US"/>
+              </w:rPr>
+              <w:t xml:space="preserve">ачинаю свой путь и поэтому пока предлагаю </w:t>
+            </w:r>
+            <w:r>
+              <w:rPr>
+                <w:lang w:val="en-US"/>
+              </w:rPr>
+              <w:t>оценить мои навыки в HTML5, СSS и JavaScript на данный момент, исходя из сделанной мной персональной страницы.</w:t>
+            </w:r>
+          </w:p>
+        </w:tc>
+      </w:tr>
+      <w:tr>
+        <w:tc>
+          <w:tcPr>
+            <w:tcW w:w="4854" w:type="dxa"/>
+          </w:tcPr>
+          <w:p>
+            <w:r>
+              <w:t>В данном разделе попробую оценить свои знания по предметам, которые давались в первом семестре. За 100% буду считать знания продвинутого программиста.</w:t>
+            </w:r>
+          </w:p>
+        </w:tc>
+        <w:tc>
+          <w:tcPr>
+            <w:tcW w:w="4854" w:type="dxa"/>
+          </w:tcPr>
+          <w:p>
+            <w:pPr>
+              <w:rPr>
+                <w:rFonts w:ascii="Arial" w:eastAsia="Times New Roman" w:hAnsi="Arial" w:cs="Arial"/>
+                <w:color w:val="000000"/>
+                <w:lang w:eastAsia="ru-RU"/>
+              </w:rPr>
+            </w:pPr>
+            <w:r>
+              <w:rPr>
+                <w:rFonts w:ascii="Arial" w:eastAsia="Times New Roman" w:hAnsi="Arial" w:cs="Arial"/>
+                <w:color w:val="000000"/>
+                <w:lang w:eastAsia="ru-RU"/>
+              </w:rPr>
+              <w:t>Tässä osiossa yritän arvioida tietämykseni ensimmäisellä lukukaudella annetuista aiheista. 100% ajattelen kehittyneiden ohjelmoijien tuntemusta.</w:t>
+            </w:r>
+          </w:p>
+        </w:tc>
+        <w:tc>
+          <w:tcPr>
+            <w:tcW w:w="4854" w:type="dxa"/>
+          </w:tcPr>
+          <w:p>
+            <w:pPr>
+              <w:rPr>
+                <w:lang w:val="en-US"/>
+              </w:rPr>
+            </w:pPr>
+            <w:r>
+              <w:rPr>
+                <w:lang w:val="en-US"/>
+              </w:rPr>
+              <w:t>В данном разделе попробую оценить свои знания по предметам, которые давались в первом полугодии. За 100% буду считать знания продвинутого программиста.</w:t>
+            </w:r>
+          </w:p>
+        </w:tc>
+      </w:tr>
+      <w:tr>
+        <w:tc>
+          <w:tcPr>
+            <w:tcW w:w="4854" w:type="dxa"/>
+          </w:tcPr>
+          <w:p/>
+        </w:tc>
+        <w:tc>
+          <w:tcPr>
+            <w:tcW w:w="4854" w:type="dxa"/>
+          </w:tcPr>
+          <w:p>
+            <w:pPr>
+              <w:rPr>
+                <w:rFonts w:ascii="Arial" w:eastAsia="Times New Roman" w:hAnsi="Arial" w:cs="Arial"/>
+                <w:color w:val="000000"/>
+                <w:lang w:eastAsia="ru-RU"/>
+              </w:rPr>
+            </w:pPr>
           </w:p>
         </w:tc>
         <w:tc>
@@ -3721,7 +3859,7 @@
 </file>
 
 <file path=customXml/itemProps1.xml><?xml version="1.0" encoding="utf-8"?>
-<ds:datastoreItem xmlns:ds="http://schemas.openxmlformats.org/officeDocument/2006/customXml" ds:itemID="{6E727EC3-A4EE-E446-AFB9-F995CF9C552E}">
+<ds:datastoreItem xmlns:ds="http://schemas.openxmlformats.org/officeDocument/2006/customXml" ds:itemID="{ADF35A42-EEFB-0C4C-9C16-6D2C6FB00FBD}">
   <ds:schemaRefs>
     <ds:schemaRef ds:uri="http://schemas.openxmlformats.org/officeDocument/2006/bibliography"/>
   </ds:schemaRefs>

</xml_diff>